<commit_message>
Update Michaelmas report plan.docx
</commit_message>
<xml_diff>
--- a/Report/Michaelmas report/Michaelmas report plan.docx
+++ b/Report/Michaelmas report/Michaelmas report plan.docx
@@ -206,6 +206,18 @@
       </w:pPr>
       <w:r>
         <w:t>Reiterate how it is on track.</w:t>
+      </w:r>
+    </w:p>
+    <w:p/>
+    <w:p>
+      <w:r>
+        <w:t>Process generally</w:t>
+      </w:r>
+      <w:r>
+        <w:t xml:space="preserve"> completed </w:t>
+      </w:r>
+      <w:r>
+        <w:t xml:space="preserve">dimensions </w:t>
       </w:r>
     </w:p>
     <w:sectPr>

</xml_diff>